<commit_message>
Class Diagram Add + code refactor
</commit_message>
<xml_diff>
--- a/מסמך ארכיטקטורה.docx
+++ b/מסמך ארכיטקטורה.docx
@@ -5,444 +5,860 @@
     <w:p>
       <w:pPr>
         <w:jc w:val="center"/>
+        <w:rPr>
+          <w:b/>
+          <w:bCs/>
+          <w:sz w:val="40"/>
+          <w:szCs w:val="40"/>
+          <w:u w:val="single"/>
+        </w:rPr>
       </w:pPr>
       <w:r>
-        <w:t>Architectural</w:t>
-      </w:r>
-      <w:r>
-        <w:t xml:space="preserve"> pattern</w:t>
+        <w:rPr>
+          <w:b/>
+          <w:bCs/>
+          <w:sz w:val="40"/>
+          <w:szCs w:val="40"/>
+          <w:u w:val="single"/>
+        </w:rPr>
+        <w:t>Architectural pattern - MVC</w:t>
       </w:r>
     </w:p>
     <w:p>
       <w:pPr>
         <w:rPr>
-          <w:rtl/>
+          <w:sz w:val="26"/>
+          <w:szCs w:val="26"/>
         </w:rPr>
       </w:pPr>
-      <w:proofErr w:type="spellStart"/>
-      <w:r>
-        <w:rPr>
-          <w:rFonts w:hint="cs"/>
-          <w:rtl/>
-        </w:rPr>
-        <w:t>בפרוייקט</w:t>
-      </w:r>
-      <w:proofErr w:type="spellEnd"/>
-      <w:r>
-        <w:rPr>
-          <w:rFonts w:hint="cs"/>
-          <w:rtl/>
-        </w:rPr>
-        <w:t xml:space="preserve"> שלנו הקוד נכתב בארכיטקטורת </w:t>
-      </w:r>
-      <w:r>
-        <w:rPr>
-          <w:rFonts w:hint="cs"/>
+      <w:r>
+        <w:rPr>
+          <w:sz w:val="26"/>
+          <w:szCs w:val="26"/>
+          <w:rtl/>
+        </w:rPr>
+        <w:t xml:space="preserve">הפרויקט שלנו </w:t>
+      </w:r>
+      <w:bookmarkStart w:id="0" w:name="_GoBack"/>
+      <w:bookmarkEnd w:id="0"/>
+      <w:r>
+        <w:rPr>
+          <w:sz w:val="26"/>
+          <w:szCs w:val="26"/>
+          <w:rtl/>
+        </w:rPr>
+        <w:t xml:space="preserve">נכתב בארכיטקטורת </w:t>
+      </w:r>
+      <w:r>
+        <w:rPr>
+          <w:sz w:val="26"/>
+          <w:szCs w:val="26"/>
         </w:rPr>
         <w:t>MVC</w:t>
       </w:r>
       <w:r>
         <w:rPr>
-          <w:rFonts w:hint="cs"/>
+          <w:sz w:val="26"/>
+          <w:szCs w:val="26"/>
           <w:rtl/>
         </w:rPr>
         <w:t>.</w:t>
-      </w:r>
-    </w:p>
-    <w:p>
-      <w:proofErr w:type="spellStart"/>
-      <w:r>
-        <w:rPr>
-          <w:rFonts w:hint="cs"/>
-          <w:rtl/>
-        </w:rPr>
-        <w:t>הפרוייקט</w:t>
-      </w:r>
-      <w:proofErr w:type="spellEnd"/>
-      <w:r>
-        <w:rPr>
-          <w:rFonts w:hint="cs"/>
-          <w:rtl/>
-        </w:rPr>
-        <w:t xml:space="preserve"> מחולק לשלושה </w:t>
-      </w:r>
-      <w:proofErr w:type="spellStart"/>
-      <w:r>
-        <w:t>packeges</w:t>
-      </w:r>
-      <w:proofErr w:type="spellEnd"/>
-      <w:r>
-        <w:rPr>
-          <w:rFonts w:hint="cs"/>
-          <w:rtl/>
-        </w:rPr>
-        <w:t xml:space="preserve">: </w:t>
-      </w:r>
-      <w:r>
-        <w:rPr>
-          <w:rFonts w:hint="cs"/>
-        </w:rPr>
-        <w:t>M</w:t>
-      </w:r>
-      <w:r>
-        <w:t>odel, View, Controller</w:t>
       </w:r>
     </w:p>
     <w:p>
       <w:pPr>
         <w:rPr>
+          <w:sz w:val="26"/>
+          <w:szCs w:val="26"/>
           <w:rtl/>
         </w:rPr>
       </w:pPr>
       <w:r>
-        <w:t>Model</w:t>
-      </w:r>
-      <w:r>
-        <w:rPr>
-          <w:rFonts w:hint="cs"/>
+        <w:rPr>
+          <w:sz w:val="26"/>
+          <w:szCs w:val="26"/>
+          <w:rtl/>
+        </w:rPr>
+        <w:t xml:space="preserve">הפרויקט מחולק לשלושה </w:t>
+      </w:r>
+      <w:proofErr w:type="spellStart"/>
+      <w:r>
+        <w:rPr>
+          <w:sz w:val="26"/>
+          <w:szCs w:val="26"/>
+        </w:rPr>
+        <w:t>packeges</w:t>
+      </w:r>
+      <w:proofErr w:type="spellEnd"/>
+      <w:r>
+        <w:rPr>
+          <w:sz w:val="26"/>
+          <w:szCs w:val="26"/>
           <w:rtl/>
         </w:rPr>
         <w:t xml:space="preserve">: </w:t>
+      </w:r>
+      <w:r>
+        <w:rPr>
+          <w:sz w:val="26"/>
+          <w:szCs w:val="26"/>
+        </w:rPr>
+        <w:t>Model, View, Controller</w:t>
       </w:r>
     </w:p>
     <w:p>
       <w:pPr>
         <w:rPr>
-          <w:rtl/>
+          <w:b/>
+          <w:bCs/>
+          <w:sz w:val="26"/>
+          <w:szCs w:val="26"/>
+          <w:u w:val="single"/>
         </w:rPr>
       </w:pPr>
       <w:r>
         <w:rPr>
-          <w:rFonts w:hint="cs"/>
-          <w:rtl/>
-        </w:rPr>
-        <w:t>במודל אנחנו מחזיקים את ה-</w:t>
-      </w:r>
-      <w:r>
-        <w:t>state</w:t>
-      </w:r>
-      <w:r>
-        <w:rPr>
-          <w:rFonts w:hint="cs"/>
-          <w:rtl/>
-        </w:rPr>
-        <w:t xml:space="preserve"> הנוכחי של האפליקציה.</w:t>
+          <w:b/>
+          <w:bCs/>
+          <w:sz w:val="26"/>
+          <w:szCs w:val="26"/>
+          <w:u w:val="single"/>
+        </w:rPr>
+        <w:t>Model</w:t>
+      </w:r>
+      <w:r>
+        <w:rPr>
+          <w:b/>
+          <w:bCs/>
+          <w:sz w:val="26"/>
+          <w:szCs w:val="26"/>
+          <w:u w:val="single"/>
+          <w:rtl/>
+        </w:rPr>
+        <w:t xml:space="preserve">: </w:t>
       </w:r>
     </w:p>
     <w:p>
       <w:pPr>
         <w:rPr>
-          <w:rFonts w:hint="cs"/>
+          <w:sz w:val="26"/>
+          <w:szCs w:val="26"/>
           <w:rtl/>
         </w:rPr>
       </w:pPr>
       <w:r>
         <w:rPr>
-          <w:rFonts w:hint="cs"/>
-          <w:rtl/>
-        </w:rPr>
-        <w:t>ה-</w:t>
-      </w:r>
-      <w:r>
+          <w:sz w:val="26"/>
+          <w:szCs w:val="26"/>
+          <w:rtl/>
+        </w:rPr>
+        <w:t>במודל אנחנו מחזיקים את ה-</w:t>
+      </w:r>
+      <w:r>
+        <w:rPr>
+          <w:sz w:val="26"/>
+          <w:szCs w:val="26"/>
+        </w:rPr>
         <w:t>state</w:t>
       </w:r>
       <w:r>
         <w:rPr>
-          <w:rFonts w:hint="cs"/>
-          <w:rtl/>
-        </w:rPr>
-        <w:t xml:space="preserve"> של האפליקציה שלנו ב-</w:t>
-      </w:r>
-      <w:r>
-        <w:t>runtime</w:t>
-      </w:r>
-      <w:r>
-        <w:rPr>
-          <w:rFonts w:hint="cs"/>
-          <w:rtl/>
-        </w:rPr>
-        <w:t xml:space="preserve"> הוא מערך של שחקנים שמוצג למשתמש בטבלה. השחקנים נשמרים בקובץ בינארי שמצורף לתיקיית </w:t>
-      </w:r>
-      <w:proofErr w:type="spellStart"/>
-      <w:r>
-        <w:rPr>
-          <w:rFonts w:hint="cs"/>
-          <w:rtl/>
-        </w:rPr>
-        <w:t>הפרוייקט</w:t>
-      </w:r>
-      <w:proofErr w:type="spellEnd"/>
-      <w:r>
-        <w:rPr>
-          <w:rFonts w:hint="cs"/>
-          <w:rtl/>
-        </w:rPr>
-        <w:t xml:space="preserve">. המשתמש רשאי להוסיף שחקן לרשימת השחקנים, ולשמור מחדש את הקובץ (לדרוס את הקובץ </w:t>
-      </w:r>
-      <w:proofErr w:type="spellStart"/>
-      <w:r>
-        <w:rPr>
-          <w:rFonts w:hint="cs"/>
-          <w:rtl/>
-        </w:rPr>
-        <w:t>הדיפולטי</w:t>
-      </w:r>
-      <w:proofErr w:type="spellEnd"/>
-      <w:r>
-        <w:rPr>
-          <w:rFonts w:hint="cs"/>
-          <w:rtl/>
-        </w:rPr>
-        <w:t>)</w:t>
+          <w:sz w:val="26"/>
+          <w:szCs w:val="26"/>
+          <w:rtl/>
+        </w:rPr>
+        <w:t xml:space="preserve"> הנוכחי של האפליקציה.</w:t>
       </w:r>
     </w:p>
     <w:p>
       <w:pPr>
         <w:rPr>
+          <w:sz w:val="26"/>
+          <w:szCs w:val="26"/>
           <w:rtl/>
         </w:rPr>
       </w:pPr>
       <w:r>
         <w:rPr>
+          <w:sz w:val="26"/>
+          <w:szCs w:val="26"/>
+          <w:rtl/>
+        </w:rPr>
+        <w:t>ה-</w:t>
+      </w:r>
+      <w:r>
+        <w:rPr>
+          <w:sz w:val="26"/>
+          <w:szCs w:val="26"/>
+        </w:rPr>
+        <w:t>state</w:t>
+      </w:r>
+      <w:r>
+        <w:rPr>
+          <w:sz w:val="26"/>
+          <w:szCs w:val="26"/>
+          <w:rtl/>
+        </w:rPr>
+        <w:t xml:space="preserve"> של האפליקציה שלנו ב-</w:t>
+      </w:r>
+      <w:r>
+        <w:rPr>
+          <w:sz w:val="26"/>
+          <w:szCs w:val="26"/>
+        </w:rPr>
+        <w:t>runtime</w:t>
+      </w:r>
+      <w:r>
+        <w:rPr>
+          <w:sz w:val="26"/>
+          <w:szCs w:val="26"/>
+          <w:rtl/>
+        </w:rPr>
+        <w:t xml:space="preserve"> הוא מערך של שחקנים שמוצג למשתמש בטבלה. השחקנים נשמרים בקובץ בינארי (ע"י הממשק </w:t>
+      </w:r>
+      <w:r>
+        <w:rPr>
           <w:rFonts w:hint="cs"/>
-          <w:rtl/>
-        </w:rPr>
-        <w:t xml:space="preserve">במחלקה </w:t>
-      </w:r>
-      <w:r>
-        <w:t xml:space="preserve"> Database</w:t>
-      </w:r>
-      <w:r>
-        <w:rPr>
-          <w:rFonts w:hint="cs"/>
-          <w:rtl/>
-        </w:rPr>
-        <w:t xml:space="preserve"> (שנמצאת ב-</w:t>
-      </w:r>
-      <w:r>
-        <w:t>Model</w:t>
-      </w:r>
-      <w:r>
-        <w:rPr>
-          <w:rFonts w:hint="cs"/>
-          <w:rtl/>
-        </w:rPr>
-        <w:t xml:space="preserve">) האפליקציה מחזיקה את מערך השחקנים הנוכחי שמוצג למשתמש בטבלה. מחלקה זו מממשת מספר מתודות שקשורות למערך השחקנים כמו כתיבתו לקובץ, קריאה של קובץ בינארי של שחקנים וטעינתו למערך השחקנים במחלקה </w:t>
-      </w:r>
-      <w:r>
-        <w:t>Database</w:t>
-      </w:r>
-      <w:r>
-        <w:rPr>
-          <w:rFonts w:hint="cs"/>
-          <w:rtl/>
-        </w:rPr>
-        <w:t xml:space="preserve"> (טעינת ה-</w:t>
-      </w:r>
-      <w:r>
-        <w:t>state</w:t>
-      </w:r>
-      <w:r>
-        <w:rPr>
-          <w:rFonts w:hint="cs"/>
-          <w:rtl/>
-        </w:rPr>
-        <w:t xml:space="preserve"> הנוכחי מהקובץ)</w:t>
+          <w:sz w:val="26"/>
+          <w:szCs w:val="26"/>
+        </w:rPr>
+        <w:t xml:space="preserve"> </w:t>
+      </w:r>
+      <w:r>
+        <w:rPr>
+          <w:sz w:val="26"/>
+          <w:szCs w:val="26"/>
+        </w:rPr>
+        <w:t>Serializable</w:t>
+      </w:r>
+      <w:r>
+        <w:rPr>
+          <w:sz w:val="26"/>
+          <w:szCs w:val="26"/>
+          <w:rtl/>
+        </w:rPr>
+        <w:t xml:space="preserve">שמממשת המחלקה </w:t>
+      </w:r>
+      <w:r>
+        <w:rPr>
+          <w:sz w:val="26"/>
+          <w:szCs w:val="26"/>
+        </w:rPr>
+        <w:t>Player</w:t>
+      </w:r>
+      <w:r>
+        <w:rPr>
+          <w:sz w:val="26"/>
+          <w:szCs w:val="26"/>
+          <w:rtl/>
+        </w:rPr>
+        <w:t>) שמצורף לתיקיית הפרויקט. המשתמש רשאי להוסיף שחקן לרשימת השחקנים, ולשמור מחדש את הקובץ (לדרוס את קובץ ה-</w:t>
+      </w:r>
+      <w:r>
+        <w:rPr>
+          <w:sz w:val="26"/>
+          <w:szCs w:val="26"/>
+        </w:rPr>
+        <w:t>default</w:t>
+      </w:r>
+      <w:r>
+        <w:rPr>
+          <w:sz w:val="26"/>
+          <w:szCs w:val="26"/>
+          <w:rtl/>
+        </w:rPr>
+        <w:t>)</w:t>
       </w:r>
     </w:p>
     <w:p>
       <w:pPr>
         <w:rPr>
+          <w:sz w:val="26"/>
+          <w:szCs w:val="26"/>
           <w:rtl/>
         </w:rPr>
       </w:pPr>
       <w:r>
         <w:rPr>
-          <w:rFonts w:hint="cs"/>
-        </w:rPr>
-        <w:t>C</w:t>
-      </w:r>
-      <w:r>
-        <w:t>ontroller</w:t>
-      </w:r>
-      <w:r>
-        <w:rPr>
-          <w:rFonts w:hint="cs"/>
-          <w:rtl/>
-        </w:rPr>
-        <w:t>:</w:t>
+          <w:sz w:val="26"/>
+          <w:szCs w:val="26"/>
+          <w:rtl/>
+        </w:rPr>
+        <w:t xml:space="preserve">במחלקה </w:t>
+      </w:r>
+      <w:r>
+        <w:rPr>
+          <w:sz w:val="26"/>
+          <w:szCs w:val="26"/>
+        </w:rPr>
+        <w:t xml:space="preserve"> Database</w:t>
+      </w:r>
+      <w:r>
+        <w:rPr>
+          <w:sz w:val="26"/>
+          <w:szCs w:val="26"/>
+          <w:rtl/>
+        </w:rPr>
+        <w:t xml:space="preserve"> (שנמצאת ב-</w:t>
+      </w:r>
+      <w:r>
+        <w:rPr>
+          <w:sz w:val="26"/>
+          <w:szCs w:val="26"/>
+        </w:rPr>
+        <w:t>Model</w:t>
+      </w:r>
+      <w:r>
+        <w:rPr>
+          <w:sz w:val="26"/>
+          <w:szCs w:val="26"/>
+          <w:rtl/>
+        </w:rPr>
+        <w:t xml:space="preserve">) האפליקציה מחזיקה את מערך השחקנים הנוכחי שמוצג למשתמש בטבלה. מחלקה זו מממשת מספר מתודות שקשורות למערך השחקנים כמו כתיבתו לקובץ, קריאה של קובץ בינארי של שחקנים וטעינתו למערך השחקנים במחלקה </w:t>
+      </w:r>
+      <w:r>
+        <w:rPr>
+          <w:sz w:val="26"/>
+          <w:szCs w:val="26"/>
+        </w:rPr>
+        <w:t>Database</w:t>
+      </w:r>
+      <w:r>
+        <w:rPr>
+          <w:sz w:val="26"/>
+          <w:szCs w:val="26"/>
+          <w:rtl/>
+        </w:rPr>
+        <w:t xml:space="preserve"> (טעינת ה-</w:t>
+      </w:r>
+      <w:r>
+        <w:rPr>
+          <w:sz w:val="26"/>
+          <w:szCs w:val="26"/>
+        </w:rPr>
+        <w:t>state</w:t>
+      </w:r>
+      <w:r>
+        <w:rPr>
+          <w:sz w:val="26"/>
+          <w:szCs w:val="26"/>
+          <w:rtl/>
+        </w:rPr>
+        <w:t xml:space="preserve"> הנוכחי מהקובץ)</w:t>
       </w:r>
     </w:p>
     <w:p>
       <w:pPr>
         <w:rPr>
-          <w:rFonts w:hint="cs"/>
+          <w:b/>
+          <w:bCs/>
+          <w:sz w:val="26"/>
+          <w:szCs w:val="26"/>
+          <w:u w:val="single"/>
           <w:rtl/>
         </w:rPr>
       </w:pPr>
       <w:r>
         <w:rPr>
-          <w:rFonts w:hint="cs"/>
-          <w:rtl/>
-        </w:rPr>
-        <w:t>החוט המקשר בין ה-</w:t>
-      </w:r>
-      <w:r>
-        <w:rPr>
-          <w:rFonts w:hint="cs"/>
-        </w:rPr>
-        <w:t>V</w:t>
-      </w:r>
-      <w:r>
-        <w:t>iew</w:t>
-      </w:r>
-      <w:r>
-        <w:rPr>
-          <w:rFonts w:hint="cs"/>
-          <w:rtl/>
-        </w:rPr>
-        <w:t xml:space="preserve"> ל-</w:t>
-      </w:r>
-      <w:r>
-        <w:t>Model</w:t>
-      </w:r>
-      <w:r>
-        <w:rPr>
-          <w:rFonts w:hint="cs"/>
-          <w:rtl/>
-        </w:rPr>
-        <w:t xml:space="preserve">. </w:t>
+          <w:b/>
+          <w:bCs/>
+          <w:sz w:val="26"/>
+          <w:szCs w:val="26"/>
+          <w:u w:val="single"/>
+        </w:rPr>
+        <w:t>Controller</w:t>
+      </w:r>
+      <w:r>
+        <w:rPr>
+          <w:b/>
+          <w:bCs/>
+          <w:sz w:val="26"/>
+          <w:szCs w:val="26"/>
+          <w:u w:val="single"/>
+          <w:rtl/>
+        </w:rPr>
+        <w:t>:</w:t>
       </w:r>
     </w:p>
     <w:p>
       <w:pPr>
         <w:rPr>
+          <w:sz w:val="26"/>
+          <w:szCs w:val="26"/>
           <w:rtl/>
         </w:rPr>
       </w:pPr>
       <w:r>
         <w:rPr>
-          <w:rFonts w:hint="cs"/>
-          <w:rtl/>
-        </w:rPr>
-        <w:t>יש מופע יחיד של ה-</w:t>
-      </w:r>
-      <w:r>
-        <w:t>Controller</w:t>
-      </w:r>
-      <w:r>
-        <w:rPr>
-          <w:rFonts w:hint="cs"/>
-          <w:rtl/>
-        </w:rPr>
-        <w:t xml:space="preserve"> ב-</w:t>
-      </w:r>
-      <w:r>
+          <w:sz w:val="26"/>
+          <w:szCs w:val="26"/>
+          <w:rtl/>
+        </w:rPr>
+        <w:t>החוט המקשר בין ה-</w:t>
+      </w:r>
+      <w:r>
+        <w:rPr>
+          <w:sz w:val="26"/>
+          <w:szCs w:val="26"/>
+        </w:rPr>
         <w:t>View</w:t>
       </w:r>
       <w:r>
         <w:rPr>
-          <w:rFonts w:hint="cs"/>
-          <w:rtl/>
-        </w:rPr>
-        <w:t>. כל בקשה שקשורה ב-</w:t>
-      </w:r>
-      <w:r>
-        <w:t>state</w:t>
-      </w:r>
-      <w:r>
-        <w:rPr>
-          <w:rFonts w:hint="cs"/>
-          <w:rtl/>
-        </w:rPr>
-        <w:t xml:space="preserve"> של האפליקציה (מערך השחקנים) מתבצעת אך ורק דרך ה-</w:t>
-      </w:r>
-      <w:r>
-        <w:t>Controller</w:t>
-      </w:r>
-      <w:r>
-        <w:rPr>
-          <w:rFonts w:hint="cs"/>
-          <w:rtl/>
-        </w:rPr>
-        <w:t>. ה-</w:t>
-      </w:r>
-      <w:r>
-        <w:t>View</w:t>
-      </w:r>
-      <w:r>
-        <w:rPr>
-          <w:rFonts w:hint="cs"/>
-          <w:rtl/>
-        </w:rPr>
-        <w:t xml:space="preserve"> מעולם לא יפנה ישירות ל-</w:t>
-      </w:r>
-      <w:r>
-        <w:t>Database</w:t>
-      </w:r>
-      <w:r>
-        <w:rPr>
-          <w:rFonts w:hint="cs"/>
-          <w:rtl/>
-        </w:rPr>
-        <w:t xml:space="preserve"> ישירות. ה-</w:t>
-      </w:r>
-      <w:r>
-        <w:t>Controller</w:t>
-      </w:r>
-      <w:r>
-        <w:rPr>
-          <w:rFonts w:hint="cs"/>
-          <w:rtl/>
-        </w:rPr>
-        <w:t xml:space="preserve"> בעצם מעביר את המידע ל-</w:t>
-      </w:r>
-      <w:r>
-        <w:t>Database</w:t>
-      </w:r>
-      <w:r>
-        <w:rPr>
-          <w:rFonts w:hint="cs"/>
-          <w:rtl/>
-        </w:rPr>
-        <w:t xml:space="preserve"> ומתאים אותו לפי מה שה-</w:t>
-      </w:r>
-      <w:r>
+          <w:sz w:val="26"/>
+          <w:szCs w:val="26"/>
+          <w:rtl/>
+        </w:rPr>
+        <w:t xml:space="preserve"> ל-</w:t>
+      </w:r>
+      <w:r>
+        <w:rPr>
+          <w:sz w:val="26"/>
+          <w:szCs w:val="26"/>
+        </w:rPr>
         <w:t>Model</w:t>
       </w:r>
       <w:r>
         <w:rPr>
-          <w:rFonts w:hint="cs"/>
-          <w:rtl/>
-        </w:rPr>
-        <w:t xml:space="preserve"> יודע לקבל. </w:t>
+          <w:sz w:val="26"/>
+          <w:szCs w:val="26"/>
+          <w:rtl/>
+        </w:rPr>
+        <w:t xml:space="preserve">. </w:t>
       </w:r>
     </w:p>
     <w:p>
       <w:pPr>
         <w:rPr>
+          <w:sz w:val="26"/>
+          <w:szCs w:val="26"/>
+          <w:rtl/>
+        </w:rPr>
+      </w:pPr>
+      <w:r>
+        <w:rPr>
+          <w:sz w:val="26"/>
+          <w:szCs w:val="26"/>
+          <w:rtl/>
+        </w:rPr>
+        <w:t>יש מופע יחיד של ה-</w:t>
+      </w:r>
+      <w:r>
+        <w:rPr>
+          <w:sz w:val="26"/>
+          <w:szCs w:val="26"/>
+        </w:rPr>
+        <w:t>Controller</w:t>
+      </w:r>
+      <w:r>
+        <w:rPr>
+          <w:sz w:val="26"/>
+          <w:szCs w:val="26"/>
+          <w:rtl/>
+        </w:rPr>
+        <w:t xml:space="preserve"> ב-</w:t>
+      </w:r>
+      <w:r>
+        <w:rPr>
+          <w:sz w:val="26"/>
+          <w:szCs w:val="26"/>
+        </w:rPr>
+        <w:t>View</w:t>
+      </w:r>
+      <w:r>
+        <w:rPr>
+          <w:sz w:val="26"/>
+          <w:szCs w:val="26"/>
+          <w:rtl/>
+        </w:rPr>
+        <w:t xml:space="preserve"> (במחלקה </w:t>
+      </w:r>
+      <w:proofErr w:type="spellStart"/>
+      <w:r>
+        <w:rPr>
+          <w:sz w:val="26"/>
+          <w:szCs w:val="26"/>
+        </w:rPr>
+        <w:t>MainFrame</w:t>
+      </w:r>
+      <w:proofErr w:type="spellEnd"/>
+      <w:r>
+        <w:rPr>
+          <w:sz w:val="26"/>
+          <w:szCs w:val="26"/>
+          <w:rtl/>
+        </w:rPr>
+        <w:t>). כל בקשה שקשורה ב-</w:t>
+      </w:r>
+      <w:r>
+        <w:rPr>
+          <w:sz w:val="26"/>
+          <w:szCs w:val="26"/>
+        </w:rPr>
+        <w:t>state</w:t>
+      </w:r>
+      <w:r>
+        <w:rPr>
+          <w:sz w:val="26"/>
+          <w:szCs w:val="26"/>
+          <w:rtl/>
+        </w:rPr>
+        <w:t xml:space="preserve"> של האפליקציה (מערך השחקנים) מתבצעת אך ורק דרך ה-</w:t>
+      </w:r>
+      <w:r>
+        <w:rPr>
+          <w:sz w:val="26"/>
+          <w:szCs w:val="26"/>
+        </w:rPr>
+        <w:t>Controller</w:t>
+      </w:r>
+      <w:r>
+        <w:rPr>
+          <w:sz w:val="26"/>
+          <w:szCs w:val="26"/>
+          <w:rtl/>
+        </w:rPr>
+        <w:t>. ה-</w:t>
+      </w:r>
+      <w:r>
+        <w:rPr>
+          <w:sz w:val="26"/>
+          <w:szCs w:val="26"/>
+        </w:rPr>
+        <w:t>View</w:t>
+      </w:r>
+      <w:r>
+        <w:rPr>
+          <w:sz w:val="26"/>
+          <w:szCs w:val="26"/>
+          <w:rtl/>
+        </w:rPr>
+        <w:t xml:space="preserve"> מעולם לא יפנה ישירות ל-</w:t>
+      </w:r>
+      <w:r>
+        <w:rPr>
+          <w:sz w:val="26"/>
+          <w:szCs w:val="26"/>
+        </w:rPr>
+        <w:t>Database</w:t>
+      </w:r>
+      <w:r>
+        <w:rPr>
+          <w:sz w:val="26"/>
+          <w:szCs w:val="26"/>
+          <w:rtl/>
+        </w:rPr>
+        <w:t xml:space="preserve"> ישירות. ה-</w:t>
+      </w:r>
+      <w:r>
+        <w:rPr>
+          <w:sz w:val="26"/>
+          <w:szCs w:val="26"/>
+        </w:rPr>
+        <w:t>Controller</w:t>
+      </w:r>
+      <w:r>
+        <w:rPr>
+          <w:sz w:val="26"/>
+          <w:szCs w:val="26"/>
+          <w:rtl/>
+        </w:rPr>
+        <w:t xml:space="preserve"> בעצם מעביר את המידע ל-</w:t>
+      </w:r>
+      <w:r>
+        <w:rPr>
+          <w:sz w:val="26"/>
+          <w:szCs w:val="26"/>
+        </w:rPr>
+        <w:t>Database</w:t>
+      </w:r>
+      <w:r>
+        <w:rPr>
+          <w:sz w:val="26"/>
+          <w:szCs w:val="26"/>
+          <w:rtl/>
+        </w:rPr>
+        <w:t xml:space="preserve"> ומתאים אותו לפי מה שה-</w:t>
+      </w:r>
+      <w:r>
+        <w:rPr>
+          <w:sz w:val="26"/>
+          <w:szCs w:val="26"/>
+        </w:rPr>
+        <w:t>Model</w:t>
+      </w:r>
+      <w:r>
+        <w:rPr>
+          <w:sz w:val="26"/>
+          <w:szCs w:val="26"/>
+          <w:rtl/>
+        </w:rPr>
+        <w:t xml:space="preserve"> יודע לקבל. </w:t>
+      </w:r>
+    </w:p>
+    <w:p>
+      <w:pPr>
+        <w:rPr>
+          <w:sz w:val="26"/>
+          <w:szCs w:val="26"/>
+          <w:rtl/>
+        </w:rPr>
+      </w:pPr>
+      <w:r>
+        <w:rPr>
+          <w:sz w:val="26"/>
+          <w:szCs w:val="26"/>
+          <w:rtl/>
+        </w:rPr>
+        <w:t xml:space="preserve">המחלקה </w:t>
+      </w:r>
+      <w:proofErr w:type="spellStart"/>
+      <w:r>
+        <w:rPr>
+          <w:sz w:val="26"/>
+          <w:szCs w:val="26"/>
+        </w:rPr>
+        <w:t>MainFrame</w:t>
+      </w:r>
+      <w:proofErr w:type="spellEnd"/>
+      <w:r>
+        <w:rPr>
+          <w:sz w:val="26"/>
+          <w:szCs w:val="26"/>
+          <w:rtl/>
+        </w:rPr>
+        <w:t xml:space="preserve"> מחזיקה מופע יחיד של </w:t>
+      </w:r>
+      <w:r>
+        <w:rPr>
+          <w:sz w:val="26"/>
+          <w:szCs w:val="26"/>
+        </w:rPr>
+        <w:t>Controller</w:t>
+      </w:r>
+      <w:r>
+        <w:rPr>
+          <w:sz w:val="26"/>
+          <w:szCs w:val="26"/>
+          <w:rtl/>
+        </w:rPr>
+        <w:t>. מחלקה זו "מאזינה" (</w:t>
+      </w:r>
+      <w:r>
+        <w:rPr>
+          <w:sz w:val="26"/>
+          <w:szCs w:val="26"/>
+        </w:rPr>
+        <w:t>Observer pattern</w:t>
+      </w:r>
+      <w:r>
+        <w:rPr>
+          <w:sz w:val="26"/>
+          <w:szCs w:val="26"/>
+          <w:rtl/>
+        </w:rPr>
+        <w:t>) לשינויים שמתרחשים בשאר ה-</w:t>
+      </w:r>
+      <w:r>
+        <w:rPr>
+          <w:sz w:val="26"/>
+          <w:szCs w:val="26"/>
+        </w:rPr>
+        <w:t>Components</w:t>
+      </w:r>
+      <w:r>
+        <w:rPr>
+          <w:sz w:val="26"/>
+          <w:szCs w:val="26"/>
+          <w:rtl/>
+        </w:rPr>
+        <w:t xml:space="preserve"> של האפליקציה אותם היא מכילה.  כאשר מתרחש שינוי שמצריך שינוי ב-</w:t>
+      </w:r>
+      <w:r>
+        <w:rPr>
+          <w:sz w:val="26"/>
+          <w:szCs w:val="26"/>
+        </w:rPr>
+        <w:t>State</w:t>
+      </w:r>
+      <w:r>
+        <w:rPr>
+          <w:sz w:val="26"/>
+          <w:szCs w:val="26"/>
+          <w:rtl/>
+        </w:rPr>
+        <w:t xml:space="preserve"> האפליקציה ( = במערך השחקנים), התקשורת מול ה-</w:t>
+      </w:r>
+      <w:r>
+        <w:rPr>
+          <w:sz w:val="26"/>
+          <w:szCs w:val="26"/>
+        </w:rPr>
+        <w:t>Database class</w:t>
+      </w:r>
+      <w:r>
+        <w:rPr>
+          <w:sz w:val="26"/>
+          <w:szCs w:val="26"/>
+          <w:rtl/>
+        </w:rPr>
+        <w:t xml:space="preserve"> תתבצע ע"י מתודה ב-</w:t>
+      </w:r>
+      <w:r>
+        <w:rPr>
+          <w:sz w:val="26"/>
+          <w:szCs w:val="26"/>
+        </w:rPr>
+        <w:t>Controller</w:t>
+      </w:r>
+      <w:r>
+        <w:rPr>
+          <w:sz w:val="26"/>
+          <w:szCs w:val="26"/>
+          <w:rtl/>
+        </w:rPr>
+        <w:t>.</w:t>
+      </w:r>
+    </w:p>
+    <w:p>
+      <w:pPr>
+        <w:rPr>
+          <w:b/>
+          <w:bCs/>
+          <w:sz w:val="26"/>
+          <w:szCs w:val="26"/>
+          <w:u w:val="single"/>
+          <w:rtl/>
+        </w:rPr>
+      </w:pPr>
+      <w:r>
+        <w:rPr>
+          <w:b/>
+          <w:bCs/>
+          <w:sz w:val="26"/>
+          <w:szCs w:val="26"/>
+          <w:u w:val="single"/>
+        </w:rPr>
+        <w:t>View</w:t>
+      </w:r>
+      <w:r>
+        <w:rPr>
+          <w:b/>
+          <w:bCs/>
+          <w:sz w:val="26"/>
+          <w:szCs w:val="26"/>
+          <w:u w:val="single"/>
+          <w:rtl/>
+        </w:rPr>
+        <w:t>:</w:t>
+      </w:r>
+    </w:p>
+    <w:p>
+      <w:pPr>
+        <w:rPr>
+          <w:sz w:val="26"/>
+          <w:szCs w:val="26"/>
+          <w:rtl/>
+        </w:rPr>
+      </w:pPr>
+      <w:r>
+        <w:rPr>
+          <w:sz w:val="26"/>
+          <w:szCs w:val="26"/>
+          <w:rtl/>
+        </w:rPr>
+        <w:t>מכיל את ה-</w:t>
+      </w:r>
+      <w:proofErr w:type="spellStart"/>
+      <w:r>
+        <w:rPr>
+          <w:sz w:val="26"/>
+          <w:szCs w:val="26"/>
+        </w:rPr>
+        <w:t>gui</w:t>
+      </w:r>
+      <w:proofErr w:type="spellEnd"/>
+      <w:r>
+        <w:rPr>
+          <w:sz w:val="26"/>
+          <w:szCs w:val="26"/>
+          <w:rtl/>
+        </w:rPr>
+        <w:t xml:space="preserve"> של האפליקציה. המחלקה </w:t>
+      </w:r>
+      <w:proofErr w:type="spellStart"/>
+      <w:r>
+        <w:rPr>
+          <w:sz w:val="26"/>
+          <w:szCs w:val="26"/>
+        </w:rPr>
+        <w:t>MainFrame</w:t>
+      </w:r>
+      <w:proofErr w:type="spellEnd"/>
+      <w:r>
+        <w:rPr>
+          <w:sz w:val="26"/>
+          <w:szCs w:val="26"/>
+          <w:rtl/>
+        </w:rPr>
+        <w:t xml:space="preserve"> מהווה את ה-</w:t>
+      </w:r>
+      <w:r>
+        <w:rPr>
+          <w:sz w:val="26"/>
+          <w:szCs w:val="26"/>
+        </w:rPr>
+        <w:t>Frame</w:t>
+      </w:r>
+      <w:r>
+        <w:rPr>
+          <w:sz w:val="26"/>
+          <w:szCs w:val="26"/>
+          <w:rtl/>
+        </w:rPr>
+        <w:t xml:space="preserve"> הראשי של האפליקציה שמכיל בתוכו את כל שאר ה-</w:t>
+      </w:r>
+      <w:r>
+        <w:rPr>
+          <w:sz w:val="26"/>
+          <w:szCs w:val="26"/>
+        </w:rPr>
+        <w:t>Components</w:t>
+      </w:r>
+      <w:r>
+        <w:rPr>
+          <w:sz w:val="26"/>
+          <w:szCs w:val="26"/>
+          <w:rtl/>
+        </w:rPr>
+        <w:t xml:space="preserve"> (מסך החיפוש, מסך הוספת השחקן, טבלת השחקנים </w:t>
+      </w:r>
+      <w:proofErr w:type="spellStart"/>
+      <w:r>
+        <w:rPr>
+          <w:sz w:val="26"/>
+          <w:szCs w:val="26"/>
+          <w:rtl/>
+        </w:rPr>
+        <w:t>וכו</w:t>
+      </w:r>
+      <w:proofErr w:type="spellEnd"/>
+      <w:r>
+        <w:rPr>
+          <w:sz w:val="26"/>
+          <w:szCs w:val="26"/>
+          <w:rtl/>
+        </w:rPr>
+        <w:t>'...)</w:t>
+      </w:r>
+    </w:p>
+    <w:p/>
+    <w:p>
+      <w:pPr>
+        <w:rPr>
           <w:rFonts w:hint="cs"/>
-          <w:rtl/>
         </w:rPr>
       </w:pPr>
-      <w:r>
-        <w:rPr>
-          <w:rFonts w:hint="cs"/>
-        </w:rPr>
-        <w:t>V</w:t>
-      </w:r>
-      <w:r>
-        <w:t>iew</w:t>
-      </w:r>
-      <w:r>
-        <w:rPr>
-          <w:rFonts w:hint="cs"/>
-          <w:rtl/>
-        </w:rPr>
-        <w:t>:</w:t>
-      </w:r>
-      <w:bookmarkStart w:id="0" w:name="_GoBack"/>
-      <w:bookmarkEnd w:id="0"/>
     </w:p>
     <w:sectPr>
       <w:pgSz w:w="11906" w:h="16838"/>
@@ -849,8 +1265,10 @@
   <w:style w:type="paragraph" w:default="1" w:styleId="a">
     <w:name w:val="Normal"/>
     <w:qFormat/>
+    <w:rsid w:val="005D693E"/>
     <w:pPr>
       <w:bidi/>
+      <w:spacing w:line="256" w:lineRule="auto"/>
     </w:pPr>
   </w:style>
   <w:style w:type="character" w:default="1" w:styleId="a0">

</xml_diff>